<commit_message>
Finish Advanced Querying Exercise
</commit_message>
<xml_diff>
--- a/Software Engineering/Java DB Fundamentals/Databases Advanced - Hibernate/06. Advanced Querying/Exercise Assignment/06. DB-Advanced-Hibernate-Advanced-Querying-Exercises.docx
+++ b/Software Engineering/Java DB Fundamentals/Databases Advanced - Hibernate/06. Advanced Querying/Exercise Assignment/06. DB-Advanced-Hibernate-Advanced-Querying-Exercises.docx
@@ -161,8 +161,6 @@
         </w:rPr>
         <w:t xml:space="preserve"> sample data.</w:t>
       </w:r>
-      <w:bookmarkStart w:id="0" w:name="_GoBack"/>
-      <w:bookmarkEnd w:id="0"/>
     </w:p>
     <w:p>
       <w:pPr>
@@ -185,6 +183,12 @@
           <w:b/>
         </w:rPr>
         <w:t>print</w:t>
+      </w:r>
+      <w:r>
+        <w:rPr>
+          <w:b/>
+        </w:rPr>
+        <w:t>s</w:t>
       </w:r>
       <w:r>
         <w:rPr>
@@ -470,7 +474,13 @@
         <w:t xml:space="preserve">Write a program that </w:t>
       </w:r>
       <w:r>
-        <w:t xml:space="preserve">print </w:t>
+        <w:t>print</w:t>
+      </w:r>
+      <w:r>
+        <w:t>s</w:t>
+      </w:r>
+      <w:r>
+        <w:t xml:space="preserve"> </w:t>
       </w:r>
       <w:r>
         <w:rPr>
@@ -666,6 +676,12 @@
         <w:rPr>
           <w:b/>
         </w:rPr>
+        <w:t>s</w:t>
+      </w:r>
+      <w:r>
+        <w:rPr>
+          <w:b/>
+        </w:rPr>
         <w:t xml:space="preserve"> titles and price</w:t>
       </w:r>
       <w:r>
@@ -839,7 +855,19 @@
         <w:rPr>
           <w:b/>
         </w:rPr>
-        <w:t>print titles</w:t>
+        <w:t>print</w:t>
+      </w:r>
+      <w:r>
+        <w:rPr>
+          <w:b/>
+        </w:rPr>
+        <w:t>s</w:t>
+      </w:r>
+      <w:r>
+        <w:rPr>
+          <w:b/>
+        </w:rPr>
+        <w:t xml:space="preserve"> titles</w:t>
       </w:r>
       <w:r>
         <w:t xml:space="preserve"> of all books that are </w:t>
@@ -1325,7 +1353,19 @@
         <w:rPr>
           <w:b/>
         </w:rPr>
-        <w:t xml:space="preserve">print title, edition type and price </w:t>
+        <w:t>print</w:t>
+      </w:r>
+      <w:r>
+        <w:rPr>
+          <w:b/>
+        </w:rPr>
+        <w:t>s</w:t>
+      </w:r>
+      <w:r>
+        <w:rPr>
+          <w:b/>
+        </w:rPr>
+        <w:t xml:space="preserve"> title, edition type and price </w:t>
       </w:r>
       <w:r>
         <w:t>of books</w:t>
@@ -1613,6 +1653,12 @@
         <w:rPr>
           <w:b/>
         </w:rPr>
+        <w:t>s</w:t>
+      </w:r>
+      <w:r>
+        <w:rPr>
+          <w:b/>
+        </w:rPr>
         <w:t xml:space="preserve"> names</w:t>
       </w:r>
       <w:r>
@@ -1622,7 +1668,19 @@
         <w:rPr>
           <w:b/>
         </w:rPr>
-        <w:t>first name end with given string</w:t>
+        <w:t>first name end</w:t>
+      </w:r>
+      <w:r>
+        <w:rPr>
+          <w:b/>
+        </w:rPr>
+        <w:t>s</w:t>
+      </w:r>
+      <w:r>
+        <w:rPr>
+          <w:b/>
+        </w:rPr>
+        <w:t xml:space="preserve"> with given string</w:t>
       </w:r>
       <w:r>
         <w:t>.</w:t>
@@ -1938,6 +1996,9 @@
         </w:tc>
       </w:tr>
       <w:tr>
+        <w:trPr>
+          <w:trHeight w:val="764"/>
+        </w:trPr>
         <w:tc>
           <w:tcPr>
             <w:tcW w:w="959" w:type="dxa"/>
@@ -2084,7 +2145,19 @@
         <w:rPr>
           <w:b/>
         </w:rPr>
-        <w:t>print titles of books</w:t>
+        <w:t>print</w:t>
+      </w:r>
+      <w:r>
+        <w:rPr>
+          <w:b/>
+        </w:rPr>
+        <w:t>s</w:t>
+      </w:r>
+      <w:r>
+        <w:rPr>
+          <w:b/>
+        </w:rPr>
+        <w:t xml:space="preserve"> titles of books</w:t>
       </w:r>
       <w:r>
         <w:t xml:space="preserve"> which are </w:t>
@@ -2376,6 +2449,9 @@
       </w:pPr>
       <w:r>
         <w:t>Write a program that print</w:t>
+      </w:r>
+      <w:r>
+        <w:t>s</w:t>
       </w:r>
       <w:r>
         <w:t xml:space="preserve"> </w:t>
@@ -2597,31 +2673,7 @@
               <w:rPr>
                 <w:b w:val="0"/>
               </w:rPr>
-              <w:t xml:space="preserve">There are </w:t>
-            </w:r>
-            <w:r>
-              <w:rPr>
-                <w:b w:val="0"/>
-              </w:rPr>
-              <w:t xml:space="preserve">2 </w:t>
-            </w:r>
-            <w:r>
-              <w:rPr>
-                <w:b w:val="0"/>
-              </w:rPr>
-              <w:t xml:space="preserve">books with longer title than </w:t>
-            </w:r>
-            <w:r>
-              <w:rPr>
-                <w:b w:val="0"/>
-              </w:rPr>
-              <w:t xml:space="preserve">40 </w:t>
-            </w:r>
-            <w:r>
-              <w:rPr>
-                <w:b w:val="0"/>
-              </w:rPr>
-              <w:t>symbols</w:t>
+              <w:t>There are 2 books with longer title than 40 symbols</w:t>
             </w:r>
           </w:p>
         </w:tc>
@@ -2647,7 +2699,13 @@
         </w:rPr>
       </w:pPr>
       <w:r>
-        <w:t xml:space="preserve">Write a program that print the </w:t>
+        <w:t>Write a program that print</w:t>
+      </w:r>
+      <w:r>
+        <w:t>s</w:t>
+      </w:r>
+      <w:r>
+        <w:t xml:space="preserve"> the </w:t>
       </w:r>
       <w:r>
         <w:rPr>
@@ -3760,6 +3818,8 @@
         </w:rPr>
         <w:t>Reduced Book</w:t>
       </w:r>
+      <w:bookmarkStart w:id="0" w:name="_GoBack"/>
+      <w:bookmarkEnd w:id="0"/>
     </w:p>
     <w:p>
       <w:pPr>
@@ -4554,14 +4614,14 @@
         <w:tblLook w:val="04A0" w:firstRow="1" w:lastRow="0" w:firstColumn="1" w:lastColumn="0" w:noHBand="0" w:noVBand="1"/>
       </w:tblPr>
       <w:tblGrid>
-        <w:gridCol w:w="1560"/>
-        <w:gridCol w:w="992"/>
+        <w:gridCol w:w="1890"/>
+        <w:gridCol w:w="1232"/>
         <w:gridCol w:w="7087"/>
       </w:tblGrid>
       <w:tr>
         <w:tc>
           <w:tcPr>
-            <w:tcW w:w="1560" w:type="dxa"/>
+            <w:tcW w:w="1890" w:type="dxa"/>
             <w:shd w:val="clear" w:color="auto" w:fill="D9D9D9" w:themeFill="background1" w:themeFillShade="D9"/>
           </w:tcPr>
           <w:p>
@@ -4580,7 +4640,7 @@
         </w:tc>
         <w:tc>
           <w:tcPr>
-            <w:tcW w:w="992" w:type="dxa"/>
+            <w:tcW w:w="1232" w:type="dxa"/>
             <w:shd w:val="clear" w:color="auto" w:fill="D9D9D9" w:themeFill="background1" w:themeFillShade="D9"/>
           </w:tcPr>
           <w:p>
@@ -4620,7 +4680,7 @@
       <w:tr>
         <w:tc>
           <w:tcPr>
-            <w:tcW w:w="1560" w:type="dxa"/>
+            <w:tcW w:w="1890" w:type="dxa"/>
           </w:tcPr>
           <w:p>
             <w:pPr>
@@ -4664,7 +4724,7 @@
         </w:tc>
         <w:tc>
           <w:tcPr>
-            <w:tcW w:w="992" w:type="dxa"/>
+            <w:tcW w:w="1232" w:type="dxa"/>
           </w:tcPr>
           <w:p>
             <w:pPr>
@@ -4704,7 +4764,7 @@
       <w:tr>
         <w:tc>
           <w:tcPr>
-            <w:tcW w:w="1560" w:type="dxa"/>
+            <w:tcW w:w="1890" w:type="dxa"/>
           </w:tcPr>
           <w:p>
             <w:pPr>
@@ -4741,7 +4801,7 @@
         </w:tc>
         <w:tc>
           <w:tcPr>
-            <w:tcW w:w="992" w:type="dxa"/>
+            <w:tcW w:w="1232" w:type="dxa"/>
           </w:tcPr>
           <w:p>
             <w:pPr>
@@ -7069,7 +7129,7 @@
         </mc:Choice>
         <mc:Fallback>
           <w:pict>
-            <v:line w14:anchorId="02E24AEC" id="Straight Connector 1" o:spid="_x0000_s1026" style="position:absolute;flip:y;z-index:251659264;visibility:visible;mso-wrap-style:square;mso-width-percent:0;mso-height-percent:0;mso-wrap-distance-left:9pt;mso-wrap-distance-top:0;mso-wrap-distance-right:9pt;mso-wrap-distance-bottom:0;mso-position-horizontal:absolute;mso-position-horizontal-relative:text;mso-position-vertical:absolute;mso-position-vertical-relative:text;mso-width-percent:0;mso-height-percent:0;mso-width-relative:margin;mso-height-relative:margin" from="-.35pt,11.2pt" to="520.45pt,11.2pt" o:gfxdata="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" strokecolor="#f37123" strokeweight="1pt">
+            <v:line w14:anchorId="3BFF47C4" id="Straight Connector 1" o:spid="_x0000_s1026" style="position:absolute;flip:y;z-index:251659264;visibility:visible;mso-wrap-style:square;mso-width-percent:0;mso-height-percent:0;mso-wrap-distance-left:9pt;mso-wrap-distance-top:0;mso-wrap-distance-right:9pt;mso-wrap-distance-bottom:0;mso-position-horizontal:absolute;mso-position-horizontal-relative:text;mso-position-vertical:absolute;mso-position-vertical-relative:text;mso-width-percent:0;mso-height-percent:0;mso-width-relative:margin;mso-height-relative:margin" from="-.35pt,11.2pt" to="520.45pt,11.2pt" o:gfxdata="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" strokecolor="#f37123" strokeweight="1pt">
               <v:stroke endcap="round"/>
             </v:line>
           </w:pict>
@@ -7137,7 +7197,7 @@
                                 <wp:extent cx="1360800" cy="439200"/>
                                 <wp:effectExtent l="0" t="0" r="0" b="0"/>
                                 <wp:docPr id="24" name="Picture 24" title="Software University Foundation - logo">
-                                  <a:hlinkClick xmlns:a="http://schemas.openxmlformats.org/drawingml/2006/main" r:id="rId22"/>
+                                  <a:hlinkClick xmlns:a="http://schemas.openxmlformats.org/drawingml/2006/main" r:id="rId1"/>
                                 </wp:docPr>
                                 <wp:cNvGraphicFramePr>
                                   <a:graphicFrameLocks xmlns:a="http://schemas.openxmlformats.org/drawingml/2006/main"/>
@@ -10096,7 +10156,6 @@
   <w:style w:type="character" w:default="1" w:styleId="DefaultParagraphFont">
     <w:name w:val="Default Paragraph Font"/>
     <w:uiPriority w:val="1"/>
-    <w:semiHidden/>
     <w:unhideWhenUsed/>
   </w:style>
   <w:style w:type="table" w:default="1" w:styleId="TableNormal">
@@ -10700,7 +10759,7 @@
 </file>
 
 <file path=customXml/itemProps1.xml><?xml version="1.0" encoding="utf-8"?>
-<ds:datastoreItem xmlns:ds="http://schemas.openxmlformats.org/officeDocument/2006/customXml" ds:itemID="{8AD66DF9-D29A-4E43-A40A-02DB8800C727}">
+<ds:datastoreItem xmlns:ds="http://schemas.openxmlformats.org/officeDocument/2006/customXml" ds:itemID="{62859B80-85E6-4BAF-90F9-42C55E2A8C6C}">
   <ds:schemaRefs>
     <ds:schemaRef ds:uri="http://schemas.openxmlformats.org/officeDocument/2006/bibliography"/>
   </ds:schemaRefs>

</xml_diff>